<commit_message>
updated document for instrinsic value evaluation
</commit_message>
<xml_diff>
--- a/resources/documents/Intrinsic Evaluation - Word2Vec.docx
+++ b/resources/documents/Intrinsic Evaluation - Word2Vec.docx
@@ -21,8 +21,18 @@
         </w:rPr>
         <w:t>Intrinsic Evaluation</w:t>
       </w:r>
-    </w:p>
-    <w:p>
+      <w:r>
+        <w:rPr>
+          <w:b/>
+          <w:bCs/>
+        </w:rPr>
+        <w:t>: Word Similarity Task</w:t>
+      </w:r>
+    </w:p>
+    <w:p>
+      <w:pPr>
+        <w:jc w:val="both"/>
+      </w:pPr>
       <w:r>
         <w:rPr>
           <w:b/>
@@ -36,6 +46,9 @@
       <w:r>
         <w:t xml:space="preserve"> tackles the evaluation of words on our trained word2vec models based on semantics. Using these sample data, it will test the model’s output on how it is closer to a human judgment. The similarity percentage tells how close the relevance of two words.</w:t>
       </w:r>
+      <w:r>
+        <w:t xml:space="preserve"> The tool used is our Python file with our main source code for identifying similarity using the trained model using skills2vec csv file dataset with more or less 10,000 model size composed of row records with their related keywords.</w:t>
+      </w:r>
     </w:p>
     <w:p>
       <w:pPr>
@@ -60,11 +73,17 @@
         <w:t>IT</w:t>
       </w:r>
       <w:r>
+        <w:t>, Business and Engineering</w:t>
+      </w:r>
+      <w:r>
         <w:t xml:space="preserve"> skills.</w:t>
       </w:r>
     </w:p>
     <w:p>
       <w:r>
+        <w:rPr>
+          <w:noProof/>
+        </w:rPr>
         <w:drawing>
           <wp:inline distT="0" distB="0" distL="0" distR="0" wp14:anchorId="15331B5B" wp14:editId="64AD3CC3">
             <wp:extent cx="5744377" cy="3439005"/>
@@ -107,12 +126,16 @@
         <w:ind w:firstLine="720"/>
         <w:jc w:val="center"/>
         <w:rPr>
-          <w:sz w:val="20"/>
-          <w:szCs w:val="20"/>
-        </w:rPr>
-      </w:pPr>
-      <w:r>
-        <w:rPr>
+          <w:b/>
+          <w:bCs/>
+          <w:sz w:val="20"/>
+          <w:szCs w:val="20"/>
+        </w:rPr>
+      </w:pPr>
+      <w:r>
+        <w:rPr>
+          <w:b/>
+          <w:bCs/>
           <w:sz w:val="20"/>
           <w:szCs w:val="20"/>
         </w:rPr>
@@ -120,6 +143,8 @@
       </w:r>
       <w:r>
         <w:rPr>
+          <w:b/>
+          <w:bCs/>
           <w:sz w:val="20"/>
           <w:szCs w:val="20"/>
         </w:rPr>
@@ -194,19 +219,13 @@
         <w:t>, ‘Elasticsearch’ and ‘Splunk’ (50.34%)</w:t>
       </w:r>
       <w:r>
-        <w:t xml:space="preserve"> ,</w:t>
-      </w:r>
-      <w:r>
-        <w:t>‘Flas</w:t>
+        <w:t xml:space="preserve"> ,‘Flas</w:t>
       </w:r>
       <w:r>
         <w:t>k</w:t>
       </w:r>
       <w:r>
-        <w:t xml:space="preserve">’ and ‘Django’ (42.47%), </w:t>
-      </w:r>
-      <w:r>
-        <w:t xml:space="preserve"> but higher than other pairs which is completely different</w:t>
+        <w:t>’ and ‘Django’ (42.47%),  but higher than other pairs which is completely different</w:t>
       </w:r>
       <w:r>
         <w:t xml:space="preserve"> such as ‘Linux’ and ‘Windows Server’ (17.79%)</w:t>
@@ -226,6 +245,9 @@
     </w:p>
     <w:p>
       <w:r>
+        <w:rPr>
+          <w:noProof/>
+        </w:rPr>
         <w:lastRenderedPageBreak/>
         <w:drawing>
           <wp:inline distT="0" distB="0" distL="0" distR="0" wp14:anchorId="7CE411A8" wp14:editId="4A0F5933">
@@ -270,44 +292,20 @@
         <w:ind w:firstLine="720"/>
         <w:jc w:val="center"/>
         <w:rPr>
-          <w:sz w:val="20"/>
-          <w:szCs w:val="20"/>
-        </w:rPr>
-      </w:pPr>
-      <w:r>
-        <w:rPr>
-          <w:sz w:val="20"/>
-          <w:szCs w:val="20"/>
-        </w:rPr>
-        <w:t>Figure A</w:t>
-      </w:r>
-      <w:r>
-        <w:rPr>
-          <w:sz w:val="20"/>
-          <w:szCs w:val="20"/>
-        </w:rPr>
-        <w:t>2</w:t>
-      </w:r>
-      <w:r>
-        <w:rPr>
-          <w:sz w:val="20"/>
-          <w:szCs w:val="20"/>
-        </w:rPr>
-        <w:t>: Result of similarity</w:t>
-      </w:r>
-      <w:r>
-        <w:rPr>
-          <w:sz w:val="20"/>
-          <w:szCs w:val="20"/>
-        </w:rPr>
-        <w:t xml:space="preserve"> test percentage</w:t>
-      </w:r>
-      <w:r>
-        <w:rPr>
-          <w:sz w:val="20"/>
-          <w:szCs w:val="20"/>
-        </w:rPr>
-        <w:t xml:space="preserve"> (Sales, Business and Marketing related skills)</w:t>
+          <w:b/>
+          <w:bCs/>
+          <w:sz w:val="20"/>
+          <w:szCs w:val="20"/>
+        </w:rPr>
+      </w:pPr>
+      <w:r>
+        <w:rPr>
+          <w:b/>
+          <w:bCs/>
+          <w:sz w:val="20"/>
+          <w:szCs w:val="20"/>
+        </w:rPr>
+        <w:t>Figure A2: Result of similarity test percentage (Sales, Business and Marketing related skills)</w:t>
       </w:r>
     </w:p>
     <w:p>
@@ -352,7 +350,58 @@
       </w:r>
       <w:proofErr w:type="gramEnd"/>
       <w:r>
-        <w:t>Product Marketing’ (70.55%) and ‘Sales’ and ‘Presentation’ (78.77%). Some words cannot be found on the datasets and will be considered for improvement recommendations.</w:t>
+        <w:t>Product Marketing’ (70.55%) and ‘Sales’ and ‘Presentation’ (78.77%). Some words cannot be found on the datasets and will be considered for improvement recommendations</w:t>
+      </w:r>
+      <w:r>
+        <w:t>.</w:t>
+      </w:r>
+    </w:p>
+    <w:p>
+      <w:pPr>
+        <w:ind w:firstLine="720"/>
+      </w:pPr>
+    </w:p>
+    <w:p>
+      <w:pPr>
+        <w:ind w:firstLine="720"/>
+      </w:pPr>
+      <w:r>
+        <w:lastRenderedPageBreak/>
+        <w:drawing>
+          <wp:inline distT="0" distB="0" distL="0" distR="0" wp14:anchorId="16244228" wp14:editId="0FC12CB6">
+            <wp:extent cx="5915851" cy="3629532"/>
+            <wp:effectExtent l="0" t="0" r="8890" b="9525"/>
+            <wp:docPr id="1988693524" name="Picture 1"/>
+            <wp:cNvGraphicFramePr>
+              <a:graphicFrameLocks xmlns:a="http://schemas.openxmlformats.org/drawingml/2006/main" noChangeAspect="1"/>
+            </wp:cNvGraphicFramePr>
+            <a:graphic xmlns:a="http://schemas.openxmlformats.org/drawingml/2006/main">
+              <a:graphicData uri="http://schemas.openxmlformats.org/drawingml/2006/picture">
+                <pic:pic xmlns:pic="http://schemas.openxmlformats.org/drawingml/2006/picture">
+                  <pic:nvPicPr>
+                    <pic:cNvPr id="1988693524" name=""/>
+                    <pic:cNvPicPr/>
+                  </pic:nvPicPr>
+                  <pic:blipFill>
+                    <a:blip r:embed="rId7"/>
+                    <a:stretch>
+                      <a:fillRect/>
+                    </a:stretch>
+                  </pic:blipFill>
+                  <pic:spPr>
+                    <a:xfrm>
+                      <a:off x="0" y="0"/>
+                      <a:ext cx="5915851" cy="3629532"/>
+                    </a:xfrm>
+                    <a:prstGeom prst="rect">
+                      <a:avLst/>
+                    </a:prstGeom>
+                  </pic:spPr>
+                </pic:pic>
+              </a:graphicData>
+            </a:graphic>
+          </wp:inline>
+        </w:drawing>
       </w:r>
     </w:p>
     <w:p>
@@ -367,8 +416,308 @@
     </w:p>
     <w:p>
       <w:pPr>
+        <w:ind w:firstLine="720"/>
         <w:jc w:val="center"/>
-      </w:pPr>
+        <w:rPr>
+          <w:b/>
+          <w:bCs/>
+          <w:sz w:val="20"/>
+          <w:szCs w:val="20"/>
+        </w:rPr>
+      </w:pPr>
+      <w:r>
+        <w:rPr>
+          <w:b/>
+          <w:bCs/>
+          <w:sz w:val="20"/>
+          <w:szCs w:val="20"/>
+        </w:rPr>
+        <w:t>Figure A</w:t>
+      </w:r>
+      <w:r>
+        <w:rPr>
+          <w:b/>
+          <w:bCs/>
+          <w:sz w:val="20"/>
+          <w:szCs w:val="20"/>
+        </w:rPr>
+        <w:t>3</w:t>
+      </w:r>
+      <w:r>
+        <w:rPr>
+          <w:b/>
+          <w:bCs/>
+          <w:sz w:val="20"/>
+          <w:szCs w:val="20"/>
+        </w:rPr>
+        <w:t>: Result of similarity test percentage (</w:t>
+      </w:r>
+      <w:r>
+        <w:rPr>
+          <w:b/>
+          <w:bCs/>
+          <w:sz w:val="20"/>
+          <w:szCs w:val="20"/>
+        </w:rPr>
+        <w:t>Engineering Skills</w:t>
+      </w:r>
+      <w:r>
+        <w:rPr>
+          <w:b/>
+          <w:bCs/>
+          <w:sz w:val="20"/>
+          <w:szCs w:val="20"/>
+        </w:rPr>
+        <w:t>)</w:t>
+      </w:r>
+    </w:p>
+    <w:p>
+      <w:pPr>
+        <w:ind w:firstLine="720"/>
+        <w:rPr>
+          <w:sz w:val="20"/>
+          <w:szCs w:val="20"/>
+        </w:rPr>
+      </w:pPr>
+      <w:r>
+        <w:rPr>
+          <w:sz w:val="20"/>
+          <w:szCs w:val="20"/>
+        </w:rPr>
+        <w:t xml:space="preserve">In this result, we have used random engineering skills. </w:t>
+      </w:r>
+      <w:r>
+        <w:rPr>
+          <w:sz w:val="20"/>
+          <w:szCs w:val="20"/>
+        </w:rPr>
+        <w:t>using</w:t>
+      </w:r>
+      <w:r>
+        <w:rPr>
+          <w:sz w:val="20"/>
+          <w:szCs w:val="20"/>
+        </w:rPr>
+        <w:t xml:space="preserve"> ‘</w:t>
+      </w:r>
+      <w:r>
+        <w:rPr>
+          <w:sz w:val="20"/>
+          <w:szCs w:val="20"/>
+        </w:rPr>
+        <w:t>M</w:t>
+      </w:r>
+      <w:r>
+        <w:rPr>
+          <w:sz w:val="20"/>
+          <w:szCs w:val="20"/>
+        </w:rPr>
+        <w:t xml:space="preserve">echanical </w:t>
+      </w:r>
+      <w:r>
+        <w:rPr>
+          <w:sz w:val="20"/>
+          <w:szCs w:val="20"/>
+        </w:rPr>
+        <w:t>E</w:t>
+      </w:r>
+      <w:r>
+        <w:rPr>
+          <w:sz w:val="20"/>
+          <w:szCs w:val="20"/>
+        </w:rPr>
+        <w:t xml:space="preserve">ngineering’ compare </w:t>
+      </w:r>
+      <w:r>
+        <w:rPr>
+          <w:sz w:val="20"/>
+          <w:szCs w:val="20"/>
+        </w:rPr>
+        <w:t xml:space="preserve">mostly </w:t>
+      </w:r>
+      <w:r>
+        <w:rPr>
+          <w:sz w:val="20"/>
+          <w:szCs w:val="20"/>
+        </w:rPr>
+        <w:t>with other keywords related to engineering skills</w:t>
+      </w:r>
+      <w:r>
+        <w:rPr>
+          <w:sz w:val="20"/>
+          <w:szCs w:val="20"/>
+        </w:rPr>
+        <w:t xml:space="preserve"> to demonstrate how this broadest field of engineering practice scored with similarity test. Mechanical Engineering when compared to other nearest line of field skills like ‘Automotive’</w:t>
+      </w:r>
+      <w:r>
+        <w:rPr>
+          <w:sz w:val="20"/>
+          <w:szCs w:val="20"/>
+        </w:rPr>
+        <w:t xml:space="preserve"> (57.30%)</w:t>
+      </w:r>
+      <w:r>
+        <w:rPr>
+          <w:sz w:val="20"/>
+          <w:szCs w:val="20"/>
+        </w:rPr>
+        <w:t>, ‘Power Plant’</w:t>
+      </w:r>
+      <w:r>
+        <w:rPr>
+          <w:sz w:val="20"/>
+          <w:szCs w:val="20"/>
+        </w:rPr>
+        <w:t xml:space="preserve"> (50.71%)</w:t>
+      </w:r>
+      <w:r>
+        <w:rPr>
+          <w:sz w:val="20"/>
+          <w:szCs w:val="20"/>
+        </w:rPr>
+        <w:t xml:space="preserve"> and ‘SCADA’</w:t>
+      </w:r>
+      <w:r>
+        <w:rPr>
+          <w:sz w:val="20"/>
+          <w:szCs w:val="20"/>
+        </w:rPr>
+        <w:t xml:space="preserve"> (48.47%)</w:t>
+      </w:r>
+      <w:r>
+        <w:rPr>
+          <w:sz w:val="20"/>
+          <w:szCs w:val="20"/>
+        </w:rPr>
+        <w:t xml:space="preserve"> scored from more than 40% and less than 60% similarity percentage</w:t>
+      </w:r>
+      <w:r>
+        <w:rPr>
+          <w:sz w:val="20"/>
+          <w:szCs w:val="20"/>
+        </w:rPr>
+        <w:t xml:space="preserve"> with less than 40% on ‘Construction’ (39.12%) </w:t>
+      </w:r>
+      <w:proofErr w:type="gramStart"/>
+      <w:r>
+        <w:rPr>
+          <w:sz w:val="20"/>
+          <w:szCs w:val="20"/>
+        </w:rPr>
+        <w:t>and  ‘</w:t>
+      </w:r>
+      <w:proofErr w:type="gramEnd"/>
+      <w:r>
+        <w:rPr>
+          <w:sz w:val="20"/>
+          <w:szCs w:val="20"/>
+        </w:rPr>
+        <w:t xml:space="preserve">Robotics’ (32.02%). On engineering related skills which is more general in keywords like ‘Project Management’ and ‘Risk Management’ (84.61%), ‘Structural Engineering’ and ‘Civil Engineering’ (81.11%), ‘Electrical Engineering’ and ‘Electrician’ (93.25%) garnered more than 80% score on similarity test. The ‘CAD’ and ‘CAM’ keyword is also score higher than 50% with 72.22%, CAD means Computer-Aided Drafting with related software skills in </w:t>
+      </w:r>
+      <w:proofErr w:type="spellStart"/>
+      <w:r>
+        <w:rPr>
+          <w:sz w:val="20"/>
+          <w:szCs w:val="20"/>
+        </w:rPr>
+        <w:t>Solidworks</w:t>
+      </w:r>
+      <w:proofErr w:type="spellEnd"/>
+      <w:r>
+        <w:rPr>
+          <w:sz w:val="20"/>
+          <w:szCs w:val="20"/>
+        </w:rPr>
+        <w:t xml:space="preserve">, CATIA, NX, Staad, AUTOCAD and many more and CAM for Computer-Aided Manufacturing for popular </w:t>
+      </w:r>
+      <w:proofErr w:type="spellStart"/>
+      <w:r>
+        <w:rPr>
+          <w:sz w:val="20"/>
+          <w:szCs w:val="20"/>
+        </w:rPr>
+        <w:t>softwares</w:t>
+      </w:r>
+      <w:proofErr w:type="spellEnd"/>
+      <w:r>
+        <w:rPr>
+          <w:sz w:val="20"/>
+          <w:szCs w:val="20"/>
+        </w:rPr>
+        <w:t xml:space="preserve"> like </w:t>
+      </w:r>
+      <w:proofErr w:type="spellStart"/>
+      <w:r>
+        <w:rPr>
+          <w:sz w:val="20"/>
+          <w:szCs w:val="20"/>
+        </w:rPr>
+        <w:t>MasterCAM</w:t>
+      </w:r>
+      <w:proofErr w:type="spellEnd"/>
+      <w:r>
+        <w:rPr>
+          <w:sz w:val="20"/>
+          <w:szCs w:val="20"/>
+        </w:rPr>
+        <w:t xml:space="preserve"> and Autodesk Infusion 3D which are used on 3D printing and product manufacturing mainly on polymer plastics and other related materials. </w:t>
+      </w:r>
+      <w:r>
+        <w:rPr>
+          <w:sz w:val="20"/>
+          <w:szCs w:val="20"/>
+        </w:rPr>
+        <w:t>‘FEA’ and ‘CFD’ or the Finite Element Analysis and Computational Fluid Dynamics scored lower than 0% and ‘HVAC’ and ‘Refrigeration’ with 3.15% will be considered on improvement recommendation and other keywords which are not present on the dataset.</w:t>
+      </w:r>
+    </w:p>
+    <w:p>
+      <w:pPr>
+        <w:jc w:val="center"/>
+      </w:pPr>
+    </w:p>
+    <w:p>
+      <w:pPr>
+        <w:jc w:val="center"/>
+      </w:pPr>
+    </w:p>
+    <w:p>
+      <w:pPr>
+        <w:jc w:val="center"/>
+      </w:pPr>
+    </w:p>
+    <w:p>
+      <w:pPr>
+        <w:jc w:val="center"/>
+      </w:pPr>
+    </w:p>
+    <w:p>
+      <w:pPr>
+        <w:jc w:val="center"/>
+      </w:pPr>
+    </w:p>
+    <w:p>
+      <w:pPr>
+        <w:pStyle w:val="ListParagraph"/>
+        <w:numPr>
+          <w:ilvl w:val="0"/>
+          <w:numId w:val="1"/>
+        </w:numPr>
+      </w:pPr>
+      <w:r>
+        <w:rPr>
+          <w:b/>
+          <w:bCs/>
+        </w:rPr>
+        <w:lastRenderedPageBreak/>
+        <w:t xml:space="preserve">Intrinsic Evaluation: Word </w:t>
+      </w:r>
+      <w:r>
+        <w:rPr>
+          <w:b/>
+          <w:bCs/>
+        </w:rPr>
+        <w:t>Analogy Task</w:t>
+      </w:r>
     </w:p>
     <w:sectPr>
       <w:pgSz w:w="12240" w:h="15840"/>
@@ -881,6 +1230,7 @@
   <w:style w:type="character" w:default="1" w:styleId="DefaultParagraphFont">
     <w:name w:val="Default Paragraph Font"/>
     <w:uiPriority w:val="1"/>
+    <w:semiHidden/>
     <w:unhideWhenUsed/>
   </w:style>
   <w:style w:type="table" w:default="1" w:styleId="TableNormal">

</xml_diff>